<commit_message>
fix for lab3. lab3 is completed
</commit_message>
<xml_diff>
--- a/План на курсовую работу.docx
+++ b/План на курсовую работу.docx
@@ -1,6 +1,6 @@
 
 <file path=word/document.xml><?xml version="1.0" encoding="utf-8"?>
-<w:document xmlns:wpc="http://schemas.microsoft.com/office/word/2010/wordprocessingCanvas" xmlns:cx="http://schemas.microsoft.com/office/drawing/2014/chartex" xmlns:cx1="http://schemas.microsoft.com/office/drawing/2015/9/8/chartex" xmlns:mc="http://schemas.openxmlformats.org/markup-compatibility/2006" xmlns:o="urn:schemas-microsoft-com:office:office" xmlns:r="http://schemas.openxmlformats.org/officeDocument/2006/relationships" xmlns:m="http://schemas.openxmlformats.org/officeDocument/2006/math" xmlns:v="urn:schemas-microsoft-com:vml" xmlns:wp14="http://schemas.microsoft.com/office/word/2010/wordprocessingDrawing" xmlns:wp="http://schemas.openxmlformats.org/drawingml/2006/wordprocessingDrawing" xmlns:w10="urn:schemas-microsoft-com:office:word" xmlns:w="http://schemas.openxmlformats.org/wordprocessingml/2006/main" xmlns:w14="http://schemas.microsoft.com/office/word/2010/wordml" xmlns:w15="http://schemas.microsoft.com/office/word/2012/wordml" xmlns:w16se="http://schemas.microsoft.com/office/word/2015/wordml/symex" xmlns:wpg="http://schemas.microsoft.com/office/word/2010/wordprocessingGroup" xmlns:wpi="http://schemas.microsoft.com/office/word/2010/wordprocessingInk" xmlns:wne="http://schemas.microsoft.com/office/word/2006/wordml" xmlns:wps="http://schemas.microsoft.com/office/word/2010/wordprocessingShape" mc:Ignorable="w14 w15 w16se wp14">
+<w:document xmlns:wpc="http://schemas.microsoft.com/office/word/2010/wordprocessingCanvas" xmlns:cx="http://schemas.microsoft.com/office/drawing/2014/chartex" xmlns:cx1="http://schemas.microsoft.com/office/drawing/2015/9/8/chartex" xmlns:cx2="http://schemas.microsoft.com/office/drawing/2015/10/21/chartex" xmlns:cx3="http://schemas.microsoft.com/office/drawing/2016/5/9/chartex" xmlns:cx4="http://schemas.microsoft.com/office/drawing/2016/5/10/chartex" xmlns:cx5="http://schemas.microsoft.com/office/drawing/2016/5/11/chartex" xmlns:cx6="http://schemas.microsoft.com/office/drawing/2016/5/12/chartex" xmlns:cx7="http://schemas.microsoft.com/office/drawing/2016/5/13/chartex" xmlns:cx8="http://schemas.microsoft.com/office/drawing/2016/5/14/chartex" xmlns:mc="http://schemas.openxmlformats.org/markup-compatibility/2006" xmlns:aink="http://schemas.microsoft.com/office/drawing/2016/ink" xmlns:am3d="http://schemas.microsoft.com/office/drawing/2017/model3d" xmlns:o="urn:schemas-microsoft-com:office:office" xmlns:r="http://schemas.openxmlformats.org/officeDocument/2006/relationships" xmlns:m="http://schemas.openxmlformats.org/officeDocument/2006/math" xmlns:v="urn:schemas-microsoft-com:vml" xmlns:wp14="http://schemas.microsoft.com/office/word/2010/wordprocessingDrawing" xmlns:wp="http://schemas.openxmlformats.org/drawingml/2006/wordprocessingDrawing" xmlns:w10="urn:schemas-microsoft-com:office:word" xmlns:w="http://schemas.openxmlformats.org/wordprocessingml/2006/main" xmlns:w14="http://schemas.microsoft.com/office/word/2010/wordml" xmlns:w15="http://schemas.microsoft.com/office/word/2012/wordml" xmlns:w16cex="http://schemas.microsoft.com/office/word/2018/wordml/cex" xmlns:w16cid="http://schemas.microsoft.com/office/word/2016/wordml/cid" xmlns:w16="http://schemas.microsoft.com/office/word/2018/wordml" xmlns:w16sdtdh="http://schemas.microsoft.com/office/word/2020/wordml/sdtdatahash" xmlns:w16se="http://schemas.microsoft.com/office/word/2015/wordml/symex" xmlns:wpg="http://schemas.microsoft.com/office/word/2010/wordprocessingGroup" xmlns:wpi="http://schemas.microsoft.com/office/word/2010/wordprocessingInk" xmlns:wne="http://schemas.microsoft.com/office/word/2006/wordml" xmlns:wps="http://schemas.microsoft.com/office/word/2010/wordprocessingShape" mc:Ignorable="w14 w15 w16se w16cid w16 w16cex w16sdtdh wp14">
   <w:body>
     <w:p>
       <w:pPr>
@@ -87,6 +87,44 @@
           <w:sz w:val="28"/>
         </w:rPr>
         <w:t xml:space="preserve"> Также программа ведет статистику по характеристикам загруженных изображений.</w:t>
+      </w:r>
+      <w:r>
+        <w:rPr>
+          <w:rFonts w:ascii="Liberation Serif" w:hAnsi="Liberation Serif"/>
+          <w:sz w:val="28"/>
+        </w:rPr>
+        <w:t xml:space="preserve"> У фильтров может присутствовать тонкая настройка, например, настройка яркости, но фильтр применится на все загруженные изображения.</w:t>
+      </w:r>
+    </w:p>
+    <w:p>
+      <w:pPr>
+        <w:ind w:firstLine="709"/>
+        <w:jc w:val="both"/>
+        <w:rPr>
+          <w:rFonts w:ascii="Liberation Serif" w:hAnsi="Liberation Serif"/>
+          <w:sz w:val="28"/>
+        </w:rPr>
+      </w:pPr>
+      <w:r>
+        <w:rPr>
+          <w:rFonts w:ascii="Liberation Serif" w:hAnsi="Liberation Serif"/>
+          <w:sz w:val="28"/>
+        </w:rPr>
+        <w:t>В качестве реализации групповой политики, м</w:t>
+      </w:r>
+      <w:r>
+        <w:rPr>
+          <w:rFonts w:ascii="Liberation Serif" w:hAnsi="Liberation Serif"/>
+          <w:sz w:val="28"/>
+        </w:rPr>
+        <w:t>ожно ограничить количество фильтров, которые будут применяться к изображению либо изменять порядок применения фильтров</w:t>
+      </w:r>
+      <w:r>
+        <w:rPr>
+          <w:rFonts w:ascii="Liberation Serif" w:hAnsi="Liberation Serif"/>
+          <w:sz w:val="28"/>
+        </w:rPr>
+        <w:t>.</w:t>
       </w:r>
     </w:p>
     <w:p>
@@ -142,7 +180,7 @@
           <w:ilvl w:val="0"/>
           <w:numId w:val="1"/>
         </w:numPr>
-        <w:ind w:left="1276" w:hanging="567"/>
+        <w:ind w:left="0" w:firstLine="709"/>
         <w:jc w:val="both"/>
         <w:rPr>
           <w:rFonts w:ascii="Liberation Serif" w:hAnsi="Liberation Serif"/>
@@ -155,6 +193,27 @@
           <w:sz w:val="28"/>
         </w:rPr>
         <w:t>Обрезка изображения</w:t>
+      </w:r>
+      <w:r>
+        <w:rPr>
+          <w:rFonts w:ascii="Liberation Serif" w:hAnsi="Liberation Serif"/>
+          <w:sz w:val="28"/>
+        </w:rPr>
+        <w:t xml:space="preserve"> (</w:t>
+      </w:r>
+      <w:r>
+        <w:rPr>
+          <w:rFonts w:ascii="Liberation Serif" w:hAnsi="Liberation Serif"/>
+          <w:sz w:val="28"/>
+        </w:rPr>
+        <w:t>убирает фон, центрирует на главном, обрезает, изменяя размер</w:t>
+      </w:r>
+      <w:r>
+        <w:rPr>
+          <w:rFonts w:ascii="Liberation Serif" w:hAnsi="Liberation Serif"/>
+          <w:sz w:val="28"/>
+        </w:rPr>
+        <w:t>)</w:t>
       </w:r>
     </w:p>
     <w:p>
@@ -210,13 +269,6 @@
         </w:rPr>
         <w:t>masking</w:t>
       </w:r>
-      <w:r>
-        <w:rPr>
-          <w:rFonts w:ascii="Liberation Serif" w:hAnsi="Liberation Serif"/>
-          <w:sz w:val="28"/>
-        </w:rPr>
-        <w:t xml:space="preserve"> (?)</w:t>
-      </w:r>
     </w:p>
     <w:p>
       <w:pPr>
@@ -232,6 +284,7 @@
           <w:sz w:val="28"/>
         </w:rPr>
       </w:pPr>
+      <w:proofErr w:type="spellStart"/>
       <w:r>
         <w:rPr>
           <w:rFonts w:ascii="Liberation Serif" w:hAnsi="Liberation Serif"/>
@@ -239,6 +292,7 @@
         </w:rPr>
         <w:t>Дебайеризация</w:t>
       </w:r>
+      <w:proofErr w:type="spellEnd"/>
       <w:r>
         <w:rPr>
           <w:rFonts w:ascii="Liberation Serif" w:hAnsi="Liberation Serif"/>
@@ -268,6 +322,13 @@
         </w:rPr>
         <w:t>Сглаживание цветов</w:t>
       </w:r>
+      <w:r>
+        <w:rPr>
+          <w:rFonts w:ascii="Liberation Serif" w:hAnsi="Liberation Serif"/>
+          <w:sz w:val="28"/>
+        </w:rPr>
+        <w:t xml:space="preserve"> (?)</w:t>
+      </w:r>
     </w:p>
     <w:p>
       <w:pPr>
@@ -310,61 +371,8 @@
           <w:rFonts w:ascii="Liberation Serif" w:hAnsi="Liberation Serif"/>
           <w:sz w:val="28"/>
         </w:rPr>
-        <w:t>Увеличение резкости</w:t>
-      </w:r>
-    </w:p>
-    <w:p>
-      <w:pPr>
-        <w:pStyle w:val="a3"/>
-        <w:numPr>
-          <w:ilvl w:val="0"/>
-          <w:numId w:val="1"/>
-        </w:numPr>
-        <w:ind w:left="1276" w:hanging="567"/>
-        <w:jc w:val="both"/>
-        <w:rPr>
-          <w:rFonts w:ascii="Liberation Serif" w:hAnsi="Liberation Serif"/>
-          <w:sz w:val="28"/>
-        </w:rPr>
-      </w:pPr>
-      <w:r>
-        <w:rPr>
-          <w:rFonts w:ascii="Liberation Serif" w:hAnsi="Liberation Serif"/>
-          <w:sz w:val="28"/>
-        </w:rPr>
         <w:t>Подсчет статистики</w:t>
       </w:r>
-    </w:p>
-    <w:p>
-      <w:pPr>
-        <w:pStyle w:val="a3"/>
-        <w:numPr>
-          <w:ilvl w:val="0"/>
-          <w:numId w:val="1"/>
-        </w:numPr>
-        <w:ind w:left="1276" w:hanging="567"/>
-        <w:jc w:val="both"/>
-        <w:rPr>
-          <w:rFonts w:ascii="Liberation Serif" w:hAnsi="Liberation Serif"/>
-          <w:sz w:val="28"/>
-        </w:rPr>
-      </w:pPr>
-      <w:r>
-        <w:rPr>
-          <w:rFonts w:ascii="Liberation Serif" w:hAnsi="Liberation Serif"/>
-          <w:sz w:val="28"/>
-        </w:rPr>
-        <w:t>Улучшенное сохранение изображений с нумерацией</w:t>
-      </w:r>
-    </w:p>
-    <w:p>
-      <w:pPr>
-        <w:jc w:val="both"/>
-        <w:rPr>
-          <w:rFonts w:ascii="Liberation Serif" w:hAnsi="Liberation Serif"/>
-          <w:sz w:val="28"/>
-        </w:rPr>
-      </w:pPr>
     </w:p>
     <w:p>
       <w:pPr>
@@ -408,14 +416,42 @@
           <w:rFonts w:ascii="Liberation Serif" w:hAnsi="Liberation Serif"/>
           <w:sz w:val="28"/>
         </w:rPr>
-        <w:t xml:space="preserve"> и плагины, расширяющие служебные функции программы.</w:t>
-      </w:r>
-      <w:r>
-        <w:rPr>
-          <w:rFonts w:ascii="Liberation Serif" w:hAnsi="Liberation Serif"/>
-          <w:sz w:val="28"/>
-        </w:rPr>
-        <w:t xml:space="preserve"> Большинство плагинов можно реализовать с тонкой настройкой, например, настроить увеличение контрастности либо указать название файлов для их структурированного сохранения. Таким образом, функции будут иметь пользовательский интерфейс в программе и иметь разное количество и тип принимаемой и возвращаемой информации.</w:t>
+        <w:t xml:space="preserve"> и плагины, расширяющие служебные функции программы</w:t>
+      </w:r>
+      <w:r>
+        <w:rPr>
+          <w:rFonts w:ascii="Liberation Serif" w:hAnsi="Liberation Serif"/>
+          <w:sz w:val="28"/>
+        </w:rPr>
+        <w:t xml:space="preserve">. </w:t>
+      </w:r>
+      <w:r>
+        <w:rPr>
+          <w:rFonts w:ascii="Liberation Serif" w:hAnsi="Liberation Serif"/>
+          <w:sz w:val="28"/>
+        </w:rPr>
+        <w:t>Так как большинство функций будут иметь настройки, то у каждой из них будет генерироваться свой</w:t>
+      </w:r>
+      <w:r>
+        <w:rPr>
+          <w:rFonts w:ascii="Liberation Serif" w:hAnsi="Liberation Serif"/>
+          <w:sz w:val="28"/>
+        </w:rPr>
+        <w:t xml:space="preserve"> пользовательский интерфейс в программе</w:t>
+      </w:r>
+      <w:r>
+        <w:rPr>
+          <w:rFonts w:ascii="Liberation Serif" w:hAnsi="Liberation Serif"/>
+          <w:sz w:val="28"/>
+        </w:rPr>
+        <w:t xml:space="preserve">, который будет иметь </w:t>
+      </w:r>
+      <w:r>
+        <w:rPr>
+          <w:rFonts w:ascii="Liberation Serif" w:hAnsi="Liberation Serif"/>
+          <w:sz w:val="28"/>
+        </w:rPr>
+        <w:t>разное количество и тип принимаемой и возвращаемой информации.</w:t>
       </w:r>
     </w:p>
     <w:p>
@@ -442,78 +478,100 @@
           <w:rFonts w:ascii="Liberation Serif" w:hAnsi="Liberation Serif"/>
           <w:sz w:val="28"/>
         </w:rPr>
-        <w:t xml:space="preserve">Можно ли сделать программу и </w:t>
-      </w:r>
-      <w:r>
-        <w:rPr>
-          <w:rFonts w:ascii="Liberation Serif" w:hAnsi="Liberation Serif"/>
-          <w:sz w:val="28"/>
-          <w:lang w:val="en-US"/>
-        </w:rPr>
-        <w:t>dll</w:t>
-      </w:r>
-      <w:r>
-        <w:rPr>
-          <w:rFonts w:ascii="Liberation Serif" w:hAnsi="Liberation Serif"/>
-          <w:sz w:val="28"/>
-        </w:rPr>
-        <w:t xml:space="preserve"> на </w:t>
-      </w:r>
-      <w:r>
-        <w:rPr>
-          <w:rFonts w:ascii="Liberation Serif" w:hAnsi="Liberation Serif"/>
-          <w:sz w:val="28"/>
-          <w:lang w:val="en-US"/>
-        </w:rPr>
-        <w:t>C</w:t>
-      </w:r>
-      <w:r>
-        <w:rPr>
-          <w:rFonts w:ascii="Liberation Serif" w:hAnsi="Liberation Serif"/>
-          <w:sz w:val="28"/>
-        </w:rPr>
-        <w:t>#?</w:t>
-      </w:r>
-    </w:p>
-    <w:p>
-      <w:pPr>
-        <w:ind w:firstLine="709"/>
-        <w:jc w:val="both"/>
-        <w:rPr>
-          <w:rFonts w:ascii="Liberation Serif" w:hAnsi="Liberation Serif"/>
-          <w:sz w:val="28"/>
-        </w:rPr>
-      </w:pPr>
-    </w:p>
-    <w:p>
-      <w:pPr>
-        <w:ind w:firstLine="709"/>
-        <w:jc w:val="both"/>
-        <w:rPr>
-          <w:rFonts w:ascii="Liberation Serif" w:hAnsi="Liberation Serif"/>
-          <w:sz w:val="28"/>
-          <w:lang w:val="en-US"/>
-        </w:rPr>
-      </w:pPr>
-      <w:r>
-        <w:rPr>
-          <w:rFonts w:ascii="Liberation Serif" w:hAnsi="Liberation Serif"/>
-          <w:sz w:val="28"/>
-        </w:rPr>
-        <w:t>Динамическая библиотека должна вмещать в себя саму исполняемую функцию, а также служебные функции, которые будут сообщать о названии исполняемой функции, авторе, описании, типе, чтобы можно было верифицировать плагин и функцию в нём.</w:t>
-      </w:r>
-      <w:bookmarkStart w:id="0" w:name="_GoBack"/>
-      <w:bookmarkEnd w:id="0"/>
-    </w:p>
-    <w:p>
-      <w:pPr>
-        <w:ind w:left="708"/>
-        <w:jc w:val="both"/>
-        <w:rPr>
-          <w:rFonts w:ascii="Liberation Serif" w:hAnsi="Liberation Serif"/>
-          <w:sz w:val="28"/>
-        </w:rPr>
-      </w:pPr>
+        <w:t xml:space="preserve">Динамическая библиотека должна вмещать в себя саму исполняемую функцию, а также служебные функции, которые будут сообщать о названии исполняемой функции, </w:t>
+      </w:r>
+      <w:r>
+        <w:rPr>
+          <w:rFonts w:ascii="Liberation Serif" w:hAnsi="Liberation Serif"/>
+          <w:sz w:val="28"/>
+        </w:rPr>
+        <w:t xml:space="preserve">её </w:t>
+      </w:r>
+      <w:r>
+        <w:rPr>
+          <w:rFonts w:ascii="Liberation Serif" w:hAnsi="Liberation Serif"/>
+          <w:sz w:val="28"/>
+        </w:rPr>
+        <w:t>типе</w:t>
+      </w:r>
+      <w:r>
+        <w:rPr>
+          <w:rFonts w:ascii="Liberation Serif" w:hAnsi="Liberation Serif"/>
+          <w:sz w:val="28"/>
+        </w:rPr>
+        <w:t xml:space="preserve"> и прочим,</w:t>
+      </w:r>
+      <w:r>
+        <w:rPr>
+          <w:rFonts w:ascii="Liberation Serif" w:hAnsi="Liberation Serif"/>
+          <w:sz w:val="28"/>
+        </w:rPr>
+        <w:t xml:space="preserve"> чтобы можно было верифицировать плагин и функцию в нём.</w:t>
+      </w:r>
+    </w:p>
+    <w:p>
+      <w:pPr>
+        <w:ind w:left="708" w:hanging="708"/>
+        <w:jc w:val="center"/>
+        <w:rPr>
+          <w:rFonts w:ascii="Liberation Serif" w:hAnsi="Liberation Serif"/>
+          <w:sz w:val="28"/>
+        </w:rPr>
+      </w:pPr>
+      <w:r>
+        <w:rPr>
+          <w:noProof/>
+        </w:rPr>
+        <w:lastRenderedPageBreak/>
+        <w:drawing>
+          <wp:inline distT="0" distB="0" distL="0" distR="0" wp14:anchorId="52205241" wp14:editId="2D15568C">
+            <wp:extent cx="5835650" cy="3294288"/>
+            <wp:effectExtent l="0" t="0" r="0" b="0"/>
+            <wp:docPr id="1" name="Рисунок 1"/>
+            <wp:cNvGraphicFramePr>
+              <a:graphicFrameLocks xmlns:a="http://schemas.openxmlformats.org/drawingml/2006/main" noChangeAspect="1"/>
+            </wp:cNvGraphicFramePr>
+            <a:graphic xmlns:a="http://schemas.openxmlformats.org/drawingml/2006/main">
+              <a:graphicData uri="http://schemas.openxmlformats.org/drawingml/2006/picture">
+                <pic:pic xmlns:pic="http://schemas.openxmlformats.org/drawingml/2006/picture">
+                  <pic:nvPicPr>
+                    <pic:cNvPr id="0" name="Picture 1"/>
+                    <pic:cNvPicPr>
+                      <a:picLocks noChangeAspect="1" noChangeArrowheads="1"/>
+                    </pic:cNvPicPr>
+                  </pic:nvPicPr>
+                  <pic:blipFill>
+                    <a:blip r:embed="rId5">
+                      <a:extLst>
+                        <a:ext uri="{28A0092B-C50C-407E-A947-70E740481C1C}">
+                          <a14:useLocalDpi xmlns:a14="http://schemas.microsoft.com/office/drawing/2010/main" val="0"/>
+                        </a:ext>
+                      </a:extLst>
+                    </a:blip>
+                    <a:srcRect/>
+                    <a:stretch>
+                      <a:fillRect/>
+                    </a:stretch>
+                  </pic:blipFill>
+                  <pic:spPr bwMode="auto">
+                    <a:xfrm>
+                      <a:off x="0" y="0"/>
+                      <a:ext cx="5857345" cy="3306535"/>
+                    </a:xfrm>
+                    <a:prstGeom prst="rect">
+                      <a:avLst/>
+                    </a:prstGeom>
+                    <a:noFill/>
+                    <a:ln>
+                      <a:noFill/>
+                    </a:ln>
+                  </pic:spPr>
+                </pic:pic>
+              </a:graphicData>
+            </a:graphic>
+          </wp:inline>
+        </w:drawing>
+      </w:r>
     </w:p>
     <w:sectPr>
       <w:pgSz w:w="11906" w:h="16838"/>
@@ -526,7 +584,7 @@
 </file>
 
 <file path=word/numbering.xml><?xml version="1.0" encoding="utf-8"?>
-<w:numbering xmlns:wpc="http://schemas.microsoft.com/office/word/2010/wordprocessingCanvas" xmlns:cx="http://schemas.microsoft.com/office/drawing/2014/chartex" xmlns:cx1="http://schemas.microsoft.com/office/drawing/2015/9/8/chartex" xmlns:mc="http://schemas.openxmlformats.org/markup-compatibility/2006" xmlns:o="urn:schemas-microsoft-com:office:office" xmlns:r="http://schemas.openxmlformats.org/officeDocument/2006/relationships" xmlns:m="http://schemas.openxmlformats.org/officeDocument/2006/math" xmlns:v="urn:schemas-microsoft-com:vml" xmlns:wp14="http://schemas.microsoft.com/office/word/2010/wordprocessingDrawing" xmlns:wp="http://schemas.openxmlformats.org/drawingml/2006/wordprocessingDrawing" xmlns:w10="urn:schemas-microsoft-com:office:word" xmlns:w="http://schemas.openxmlformats.org/wordprocessingml/2006/main" xmlns:w14="http://schemas.microsoft.com/office/word/2010/wordml" xmlns:w15="http://schemas.microsoft.com/office/word/2012/wordml" xmlns:w16se="http://schemas.microsoft.com/office/word/2015/wordml/symex" xmlns:wpg="http://schemas.microsoft.com/office/word/2010/wordprocessingGroup" xmlns:wpi="http://schemas.microsoft.com/office/word/2010/wordprocessingInk" xmlns:wne="http://schemas.microsoft.com/office/word/2006/wordml" xmlns:wps="http://schemas.microsoft.com/office/word/2010/wordprocessingShape" mc:Ignorable="w14 w15 w16se wp14">
+<w:numbering xmlns:wpc="http://schemas.microsoft.com/office/word/2010/wordprocessingCanvas" xmlns:cx="http://schemas.microsoft.com/office/drawing/2014/chartex" xmlns:cx1="http://schemas.microsoft.com/office/drawing/2015/9/8/chartex" xmlns:cx2="http://schemas.microsoft.com/office/drawing/2015/10/21/chartex" xmlns:cx3="http://schemas.microsoft.com/office/drawing/2016/5/9/chartex" xmlns:cx4="http://schemas.microsoft.com/office/drawing/2016/5/10/chartex" xmlns:cx5="http://schemas.microsoft.com/office/drawing/2016/5/11/chartex" xmlns:cx6="http://schemas.microsoft.com/office/drawing/2016/5/12/chartex" xmlns:cx7="http://schemas.microsoft.com/office/drawing/2016/5/13/chartex" xmlns:cx8="http://schemas.microsoft.com/office/drawing/2016/5/14/chartex" xmlns:mc="http://schemas.openxmlformats.org/markup-compatibility/2006" xmlns:aink="http://schemas.microsoft.com/office/drawing/2016/ink" xmlns:am3d="http://schemas.microsoft.com/office/drawing/2017/model3d" xmlns:o="urn:schemas-microsoft-com:office:office" xmlns:r="http://schemas.openxmlformats.org/officeDocument/2006/relationships" xmlns:m="http://schemas.openxmlformats.org/officeDocument/2006/math" xmlns:v="urn:schemas-microsoft-com:vml" xmlns:wp14="http://schemas.microsoft.com/office/word/2010/wordprocessingDrawing" xmlns:wp="http://schemas.openxmlformats.org/drawingml/2006/wordprocessingDrawing" xmlns:w10="urn:schemas-microsoft-com:office:word" xmlns:w="http://schemas.openxmlformats.org/wordprocessingml/2006/main" xmlns:w14="http://schemas.microsoft.com/office/word/2010/wordml" xmlns:w15="http://schemas.microsoft.com/office/word/2012/wordml" xmlns:w16cex="http://schemas.microsoft.com/office/word/2018/wordml/cex" xmlns:w16cid="http://schemas.microsoft.com/office/word/2016/wordml/cid" xmlns:w16="http://schemas.microsoft.com/office/word/2018/wordml" xmlns:w16sdtdh="http://schemas.microsoft.com/office/word/2020/wordml/sdtdatahash" xmlns:w16se="http://schemas.microsoft.com/office/word/2015/wordml/symex" xmlns:wpg="http://schemas.microsoft.com/office/word/2010/wordprocessingGroup" xmlns:wpi="http://schemas.microsoft.com/office/word/2010/wordprocessingInk" xmlns:wne="http://schemas.microsoft.com/office/word/2006/wordml" xmlns:wps="http://schemas.microsoft.com/office/word/2010/wordprocessingShape" mc:Ignorable="w14 w15 w16se w16cid w16 w16cex w16sdtdh wp14">
   <w:abstractNum w:abstractNumId="0" w15:restartNumberingAfterBreak="0">
     <w:nsid w:val="74C441C4"/>
     <w:multiLevelType w:val="hybridMultilevel"/>
@@ -620,7 +678,7 @@
 </file>
 
 <file path=word/styles.xml><?xml version="1.0" encoding="utf-8"?>
-<w:styles xmlns:mc="http://schemas.openxmlformats.org/markup-compatibility/2006" xmlns:r="http://schemas.openxmlformats.org/officeDocument/2006/relationships" xmlns:w="http://schemas.openxmlformats.org/wordprocessingml/2006/main" xmlns:w14="http://schemas.microsoft.com/office/word/2010/wordml" xmlns:w15="http://schemas.microsoft.com/office/word/2012/wordml" xmlns:w16se="http://schemas.microsoft.com/office/word/2015/wordml/symex" mc:Ignorable="w14 w15 w16se">
+<w:styles xmlns:mc="http://schemas.openxmlformats.org/markup-compatibility/2006" xmlns:r="http://schemas.openxmlformats.org/officeDocument/2006/relationships" xmlns:w="http://schemas.openxmlformats.org/wordprocessingml/2006/main" xmlns:w14="http://schemas.microsoft.com/office/word/2010/wordml" xmlns:w15="http://schemas.microsoft.com/office/word/2012/wordml" xmlns:w16cex="http://schemas.microsoft.com/office/word/2018/wordml/cex" xmlns:w16cid="http://schemas.microsoft.com/office/word/2016/wordml/cid" xmlns:w16="http://schemas.microsoft.com/office/word/2018/wordml" xmlns:w16sdtdh="http://schemas.microsoft.com/office/word/2020/wordml/sdtdatahash" xmlns:w16se="http://schemas.microsoft.com/office/word/2015/wordml/symex" mc:Ignorable="w14 w15 w16se w16cid w16 w16cex w16sdtdh">
   <w:docDefaults>
     <w:rPrDefault>
       <w:rPr>
@@ -636,7 +694,7 @@
       </w:pPr>
     </w:pPrDefault>
   </w:docDefaults>
-  <w:latentStyles w:defLockedState="0" w:defUIPriority="99" w:defSemiHidden="0" w:defUnhideWhenUsed="0" w:defQFormat="0" w:count="371">
+  <w:latentStyles w:defLockedState="0" w:defUIPriority="99" w:defSemiHidden="0" w:defUnhideWhenUsed="0" w:defQFormat="0" w:count="376">
     <w:lsdException w:name="Normal" w:uiPriority="0" w:qFormat="1"/>
     <w:lsdException w:name="heading 1" w:uiPriority="9" w:qFormat="1"/>
     <w:lsdException w:name="heading 2" w:semiHidden="1" w:uiPriority="9" w:unhideWhenUsed="1" w:qFormat="1"/>
@@ -1008,6 +1066,11 @@
     <w:lsdException w:name="List Table 5 Dark Accent 6" w:uiPriority="50"/>
     <w:lsdException w:name="List Table 6 Colorful Accent 6" w:uiPriority="51"/>
     <w:lsdException w:name="List Table 7 Colorful Accent 6" w:uiPriority="52"/>
+    <w:lsdException w:name="Mention" w:semiHidden="1" w:unhideWhenUsed="1"/>
+    <w:lsdException w:name="Smart Hyperlink" w:semiHidden="1" w:unhideWhenUsed="1"/>
+    <w:lsdException w:name="Hashtag" w:semiHidden="1" w:unhideWhenUsed="1"/>
+    <w:lsdException w:name="Unresolved Mention" w:semiHidden="1" w:unhideWhenUsed="1"/>
+    <w:lsdException w:name="Smart Link" w:semiHidden="1" w:unhideWhenUsed="1"/>
   </w:latentStyles>
   <w:style w:type="paragraph" w:default="1" w:styleId="a">
     <w:name w:val="Normal"/>

</xml_diff>

<commit_message>
+ 4 filters + plugins folder manager form + processing + list of images
</commit_message>
<xml_diff>
--- a/План на курсовую работу.docx
+++ b/План на курсовую работу.docx
@@ -1,6 +1,6 @@
 
 <file path=word/document.xml><?xml version="1.0" encoding="utf-8"?>
-<w:document xmlns:wpc="http://schemas.microsoft.com/office/word/2010/wordprocessingCanvas" xmlns:cx="http://schemas.microsoft.com/office/drawing/2014/chartex" xmlns:cx1="http://schemas.microsoft.com/office/drawing/2015/9/8/chartex" xmlns:cx2="http://schemas.microsoft.com/office/drawing/2015/10/21/chartex" xmlns:cx3="http://schemas.microsoft.com/office/drawing/2016/5/9/chartex" xmlns:cx4="http://schemas.microsoft.com/office/drawing/2016/5/10/chartex" xmlns:cx5="http://schemas.microsoft.com/office/drawing/2016/5/11/chartex" xmlns:cx6="http://schemas.microsoft.com/office/drawing/2016/5/12/chartex" xmlns:cx7="http://schemas.microsoft.com/office/drawing/2016/5/13/chartex" xmlns:cx8="http://schemas.microsoft.com/office/drawing/2016/5/14/chartex" xmlns:mc="http://schemas.openxmlformats.org/markup-compatibility/2006" xmlns:aink="http://schemas.microsoft.com/office/drawing/2016/ink" xmlns:am3d="http://schemas.microsoft.com/office/drawing/2017/model3d" xmlns:o="urn:schemas-microsoft-com:office:office" xmlns:r="http://schemas.openxmlformats.org/officeDocument/2006/relationships" xmlns:m="http://schemas.openxmlformats.org/officeDocument/2006/math" xmlns:v="urn:schemas-microsoft-com:vml" xmlns:wp14="http://schemas.microsoft.com/office/word/2010/wordprocessingDrawing" xmlns:wp="http://schemas.openxmlformats.org/drawingml/2006/wordprocessingDrawing" xmlns:w10="urn:schemas-microsoft-com:office:word" xmlns:w="http://schemas.openxmlformats.org/wordprocessingml/2006/main" xmlns:w14="http://schemas.microsoft.com/office/word/2010/wordml" xmlns:w15="http://schemas.microsoft.com/office/word/2012/wordml" xmlns:w16cex="http://schemas.microsoft.com/office/word/2018/wordml/cex" xmlns:w16cid="http://schemas.microsoft.com/office/word/2016/wordml/cid" xmlns:w16="http://schemas.microsoft.com/office/word/2018/wordml" xmlns:w16sdtdh="http://schemas.microsoft.com/office/word/2020/wordml/sdtdatahash" xmlns:w16se="http://schemas.microsoft.com/office/word/2015/wordml/symex" xmlns:wpg="http://schemas.microsoft.com/office/word/2010/wordprocessingGroup" xmlns:wpi="http://schemas.microsoft.com/office/word/2010/wordprocessingInk" xmlns:wne="http://schemas.microsoft.com/office/word/2006/wordml" xmlns:wps="http://schemas.microsoft.com/office/word/2010/wordprocessingShape" mc:Ignorable="w14 w15 w16se w16cid w16 w16cex w16sdtdh wp14">
+<w:document xmlns:wpc="http://schemas.microsoft.com/office/word/2010/wordprocessingCanvas" xmlns:cx="http://schemas.microsoft.com/office/drawing/2014/chartex" xmlns:cx1="http://schemas.microsoft.com/office/drawing/2015/9/8/chartex" xmlns:mc="http://schemas.openxmlformats.org/markup-compatibility/2006" xmlns:o="urn:schemas-microsoft-com:office:office" xmlns:r="http://schemas.openxmlformats.org/officeDocument/2006/relationships" xmlns:m="http://schemas.openxmlformats.org/officeDocument/2006/math" xmlns:v="urn:schemas-microsoft-com:vml" xmlns:wp14="http://schemas.microsoft.com/office/word/2010/wordprocessingDrawing" xmlns:wp="http://schemas.openxmlformats.org/drawingml/2006/wordprocessingDrawing" xmlns:w10="urn:schemas-microsoft-com:office:word" xmlns:w="http://schemas.openxmlformats.org/wordprocessingml/2006/main" xmlns:w14="http://schemas.microsoft.com/office/word/2010/wordml" xmlns:w15="http://schemas.microsoft.com/office/word/2012/wordml" xmlns:w16se="http://schemas.microsoft.com/office/word/2015/wordml/symex" xmlns:wpg="http://schemas.microsoft.com/office/word/2010/wordprocessingGroup" xmlns:wpi="http://schemas.microsoft.com/office/word/2010/wordprocessingInk" xmlns:wne="http://schemas.microsoft.com/office/word/2006/wordml" xmlns:wps="http://schemas.microsoft.com/office/word/2010/wordprocessingShape" mc:Ignorable="w14 w15 w16se wp14">
   <w:body>
     <w:p>
       <w:pPr>
@@ -180,34 +180,57 @@
           <w:ilvl w:val="0"/>
           <w:numId w:val="1"/>
         </w:numPr>
-        <w:ind w:left="0" w:firstLine="709"/>
-        <w:jc w:val="both"/>
-        <w:rPr>
-          <w:rFonts w:ascii="Liberation Serif" w:hAnsi="Liberation Serif"/>
-          <w:sz w:val="28"/>
-        </w:rPr>
-      </w:pPr>
-      <w:r>
-        <w:rPr>
-          <w:rFonts w:ascii="Liberation Serif" w:hAnsi="Liberation Serif"/>
-          <w:sz w:val="28"/>
-        </w:rPr>
-        <w:t>Обрезка изображения</w:t>
-      </w:r>
-      <w:r>
-        <w:rPr>
-          <w:rFonts w:ascii="Liberation Serif" w:hAnsi="Liberation Serif"/>
-          <w:sz w:val="28"/>
-        </w:rPr>
-        <w:t xml:space="preserve"> (</w:t>
-      </w:r>
-      <w:r>
-        <w:rPr>
-          <w:rFonts w:ascii="Liberation Serif" w:hAnsi="Liberation Serif"/>
-          <w:sz w:val="28"/>
-        </w:rPr>
-        <w:t>убирает фон, центрирует на главном, обрезает, изменяя размер</w:t>
-      </w:r>
+        <w:jc w:val="both"/>
+        <w:rPr>
+          <w:rFonts w:ascii="Liberation Serif" w:hAnsi="Liberation Serif"/>
+          <w:sz w:val="28"/>
+        </w:rPr>
+      </w:pPr>
+      <w:r>
+        <w:rPr>
+          <w:rFonts w:ascii="Liberation Serif" w:hAnsi="Liberation Serif"/>
+          <w:sz w:val="28"/>
+        </w:rPr>
+        <w:t>Убирание фона</w:t>
+      </w:r>
+    </w:p>
+    <w:p>
+      <w:pPr>
+        <w:pStyle w:val="a3"/>
+        <w:numPr>
+          <w:ilvl w:val="0"/>
+          <w:numId w:val="1"/>
+        </w:numPr>
+        <w:jc w:val="both"/>
+        <w:rPr>
+          <w:rFonts w:ascii="Liberation Serif" w:hAnsi="Liberation Serif"/>
+          <w:sz w:val="28"/>
+        </w:rPr>
+      </w:pPr>
+      <w:r>
+        <w:rPr>
+          <w:rFonts w:ascii="Liberation Serif" w:hAnsi="Liberation Serif"/>
+          <w:sz w:val="28"/>
+        </w:rPr>
+        <w:t>Центрирование с изменением размеров</w:t>
+      </w:r>
+      <w:r>
+        <w:rPr>
+          <w:rFonts w:ascii="Liberation Serif" w:hAnsi="Liberation Serif"/>
+          <w:sz w:val="28"/>
+        </w:rPr>
+        <w:t xml:space="preserve"> (пользователю можно задать определенный </w:t>
+      </w:r>
+      <w:r>
+        <w:rPr>
+          <w:rFonts w:ascii="Liberation Serif" w:hAnsi="Liberation Serif"/>
+          <w:sz w:val="28"/>
+          <w:lang w:val="en-US"/>
+        </w:rPr>
+        <w:t>margin</w:t>
+      </w:r>
+      <w:bookmarkStart w:id="0" w:name="_GoBack"/>
+      <w:bookmarkEnd w:id="0"/>
       <w:r>
         <w:rPr>
           <w:rFonts w:ascii="Liberation Serif" w:hAnsi="Liberation Serif"/>
@@ -284,7 +307,6 @@
           <w:sz w:val="28"/>
         </w:rPr>
       </w:pPr>
-      <w:proofErr w:type="spellStart"/>
       <w:r>
         <w:rPr>
           <w:rFonts w:ascii="Liberation Serif" w:hAnsi="Liberation Serif"/>
@@ -292,7 +314,6 @@
         </w:rPr>
         <w:t>Дебайеризация</w:t>
       </w:r>
-      <w:proofErr w:type="spellEnd"/>
       <w:r>
         <w:rPr>
           <w:rFonts w:ascii="Liberation Serif" w:hAnsi="Liberation Serif"/>
@@ -521,6 +542,7 @@
       <w:r>
         <w:rPr>
           <w:noProof/>
+          <w:lang w:eastAsia="ru-RU"/>
         </w:rPr>
         <w:lastRenderedPageBreak/>
         <w:drawing>
@@ -584,7 +606,7 @@
 </file>
 
 <file path=word/numbering.xml><?xml version="1.0" encoding="utf-8"?>
-<w:numbering xmlns:wpc="http://schemas.microsoft.com/office/word/2010/wordprocessingCanvas" xmlns:cx="http://schemas.microsoft.com/office/drawing/2014/chartex" xmlns:cx1="http://schemas.microsoft.com/office/drawing/2015/9/8/chartex" xmlns:cx2="http://schemas.microsoft.com/office/drawing/2015/10/21/chartex" xmlns:cx3="http://schemas.microsoft.com/office/drawing/2016/5/9/chartex" xmlns:cx4="http://schemas.microsoft.com/office/drawing/2016/5/10/chartex" xmlns:cx5="http://schemas.microsoft.com/office/drawing/2016/5/11/chartex" xmlns:cx6="http://schemas.microsoft.com/office/drawing/2016/5/12/chartex" xmlns:cx7="http://schemas.microsoft.com/office/drawing/2016/5/13/chartex" xmlns:cx8="http://schemas.microsoft.com/office/drawing/2016/5/14/chartex" xmlns:mc="http://schemas.openxmlformats.org/markup-compatibility/2006" xmlns:aink="http://schemas.microsoft.com/office/drawing/2016/ink" xmlns:am3d="http://schemas.microsoft.com/office/drawing/2017/model3d" xmlns:o="urn:schemas-microsoft-com:office:office" xmlns:r="http://schemas.openxmlformats.org/officeDocument/2006/relationships" xmlns:m="http://schemas.openxmlformats.org/officeDocument/2006/math" xmlns:v="urn:schemas-microsoft-com:vml" xmlns:wp14="http://schemas.microsoft.com/office/word/2010/wordprocessingDrawing" xmlns:wp="http://schemas.openxmlformats.org/drawingml/2006/wordprocessingDrawing" xmlns:w10="urn:schemas-microsoft-com:office:word" xmlns:w="http://schemas.openxmlformats.org/wordprocessingml/2006/main" xmlns:w14="http://schemas.microsoft.com/office/word/2010/wordml" xmlns:w15="http://schemas.microsoft.com/office/word/2012/wordml" xmlns:w16cex="http://schemas.microsoft.com/office/word/2018/wordml/cex" xmlns:w16cid="http://schemas.microsoft.com/office/word/2016/wordml/cid" xmlns:w16="http://schemas.microsoft.com/office/word/2018/wordml" xmlns:w16sdtdh="http://schemas.microsoft.com/office/word/2020/wordml/sdtdatahash" xmlns:w16se="http://schemas.microsoft.com/office/word/2015/wordml/symex" xmlns:wpg="http://schemas.microsoft.com/office/word/2010/wordprocessingGroup" xmlns:wpi="http://schemas.microsoft.com/office/word/2010/wordprocessingInk" xmlns:wne="http://schemas.microsoft.com/office/word/2006/wordml" xmlns:wps="http://schemas.microsoft.com/office/word/2010/wordprocessingShape" mc:Ignorable="w14 w15 w16se w16cid w16 w16cex w16sdtdh wp14">
+<w:numbering xmlns:wpc="http://schemas.microsoft.com/office/word/2010/wordprocessingCanvas" xmlns:cx="http://schemas.microsoft.com/office/drawing/2014/chartex" xmlns:cx1="http://schemas.microsoft.com/office/drawing/2015/9/8/chartex" xmlns:mc="http://schemas.openxmlformats.org/markup-compatibility/2006" xmlns:o="urn:schemas-microsoft-com:office:office" xmlns:r="http://schemas.openxmlformats.org/officeDocument/2006/relationships" xmlns:m="http://schemas.openxmlformats.org/officeDocument/2006/math" xmlns:v="urn:schemas-microsoft-com:vml" xmlns:wp14="http://schemas.microsoft.com/office/word/2010/wordprocessingDrawing" xmlns:wp="http://schemas.openxmlformats.org/drawingml/2006/wordprocessingDrawing" xmlns:w10="urn:schemas-microsoft-com:office:word" xmlns:w="http://schemas.openxmlformats.org/wordprocessingml/2006/main" xmlns:w14="http://schemas.microsoft.com/office/word/2010/wordml" xmlns:w15="http://schemas.microsoft.com/office/word/2012/wordml" xmlns:w16se="http://schemas.microsoft.com/office/word/2015/wordml/symex" xmlns:wpg="http://schemas.microsoft.com/office/word/2010/wordprocessingGroup" xmlns:wpi="http://schemas.microsoft.com/office/word/2010/wordprocessingInk" xmlns:wne="http://schemas.microsoft.com/office/word/2006/wordml" xmlns:wps="http://schemas.microsoft.com/office/word/2010/wordprocessingShape" mc:Ignorable="w14 w15 w16se wp14">
   <w:abstractNum w:abstractNumId="0" w15:restartNumberingAfterBreak="0">
     <w:nsid w:val="74C441C4"/>
     <w:multiLevelType w:val="hybridMultilevel"/>
@@ -678,7 +700,7 @@
 </file>
 
 <file path=word/styles.xml><?xml version="1.0" encoding="utf-8"?>
-<w:styles xmlns:mc="http://schemas.openxmlformats.org/markup-compatibility/2006" xmlns:r="http://schemas.openxmlformats.org/officeDocument/2006/relationships" xmlns:w="http://schemas.openxmlformats.org/wordprocessingml/2006/main" xmlns:w14="http://schemas.microsoft.com/office/word/2010/wordml" xmlns:w15="http://schemas.microsoft.com/office/word/2012/wordml" xmlns:w16cex="http://schemas.microsoft.com/office/word/2018/wordml/cex" xmlns:w16cid="http://schemas.microsoft.com/office/word/2016/wordml/cid" xmlns:w16="http://schemas.microsoft.com/office/word/2018/wordml" xmlns:w16sdtdh="http://schemas.microsoft.com/office/word/2020/wordml/sdtdatahash" xmlns:w16se="http://schemas.microsoft.com/office/word/2015/wordml/symex" mc:Ignorable="w14 w15 w16se w16cid w16 w16cex w16sdtdh">
+<w:styles xmlns:mc="http://schemas.openxmlformats.org/markup-compatibility/2006" xmlns:r="http://schemas.openxmlformats.org/officeDocument/2006/relationships" xmlns:w="http://schemas.openxmlformats.org/wordprocessingml/2006/main" xmlns:w14="http://schemas.microsoft.com/office/word/2010/wordml" xmlns:w15="http://schemas.microsoft.com/office/word/2012/wordml" xmlns:w16se="http://schemas.microsoft.com/office/word/2015/wordml/symex" mc:Ignorable="w14 w15 w16se">
   <w:docDefaults>
     <w:rPrDefault>
       <w:rPr>
@@ -694,7 +716,7 @@
       </w:pPr>
     </w:pPrDefault>
   </w:docDefaults>
-  <w:latentStyles w:defLockedState="0" w:defUIPriority="99" w:defSemiHidden="0" w:defUnhideWhenUsed="0" w:defQFormat="0" w:count="376">
+  <w:latentStyles w:defLockedState="0" w:defUIPriority="99" w:defSemiHidden="0" w:defUnhideWhenUsed="0" w:defQFormat="0" w:count="371">
     <w:lsdException w:name="Normal" w:uiPriority="0" w:qFormat="1"/>
     <w:lsdException w:name="heading 1" w:uiPriority="9" w:qFormat="1"/>
     <w:lsdException w:name="heading 2" w:semiHidden="1" w:uiPriority="9" w:unhideWhenUsed="1" w:qFormat="1"/>
@@ -1066,11 +1088,6 @@
     <w:lsdException w:name="List Table 5 Dark Accent 6" w:uiPriority="50"/>
     <w:lsdException w:name="List Table 6 Colorful Accent 6" w:uiPriority="51"/>
     <w:lsdException w:name="List Table 7 Colorful Accent 6" w:uiPriority="52"/>
-    <w:lsdException w:name="Mention" w:semiHidden="1" w:unhideWhenUsed="1"/>
-    <w:lsdException w:name="Smart Hyperlink" w:semiHidden="1" w:unhideWhenUsed="1"/>
-    <w:lsdException w:name="Hashtag" w:semiHidden="1" w:unhideWhenUsed="1"/>
-    <w:lsdException w:name="Unresolved Mention" w:semiHidden="1" w:unhideWhenUsed="1"/>
-    <w:lsdException w:name="Smart Link" w:semiHidden="1" w:unhideWhenUsed="1"/>
   </w:latentStyles>
   <w:style w:type="paragraph" w:default="1" w:styleId="a">
     <w:name w:val="Normal"/>

</xml_diff>